<commit_message>
add new lessons and notes
</commit_message>
<xml_diff>
--- a/LoiGiai/Unit13_XungVV_11_04_2025.docx
+++ b/LoiGiai/Unit13_XungVV_11_04_2025.docx
@@ -1767,15 +1767,6 @@
     <w:p>
       <w:pPr>
         <w:pStyle w:val="ListParagraph"/>
-        <w:ind w:left="1440"/>
-      </w:pPr>
-      <w:r>
-        <w:t>Note: too smart: thông minh kiểu khôn lỏi, very smart lịch sự hơn</w:t>
-      </w:r>
-    </w:p>
-    <w:p>
-      <w:pPr>
-        <w:pStyle w:val="ListParagraph"/>
         <w:numPr>
           <w:ilvl w:val="0"/>
           <w:numId w:val="2"/>
@@ -2117,25 +2108,25 @@
         </w:numPr>
       </w:pPr>
       <w:r>
+        <w:t>She always come</w:t>
+      </w:r>
+      <w:r>
+        <w:t>s</w:t>
+      </w:r>
+      <w:r>
+        <w:t xml:space="preserve"> here on time</w:t>
+      </w:r>
+    </w:p>
+    <w:p>
+      <w:pPr>
+        <w:pStyle w:val="ListParagraph"/>
+        <w:numPr>
+          <w:ilvl w:val="0"/>
+          <w:numId w:val="2"/>
+        </w:numPr>
+      </w:pPr>
+      <w:r>
         <w:lastRenderedPageBreak/>
-        <w:t>She always come</w:t>
-      </w:r>
-      <w:r>
-        <w:t>s</w:t>
-      </w:r>
-      <w:r>
-        <w:t xml:space="preserve"> here on time</w:t>
-      </w:r>
-    </w:p>
-    <w:p>
-      <w:pPr>
-        <w:pStyle w:val="ListParagraph"/>
-        <w:numPr>
-          <w:ilvl w:val="0"/>
-          <w:numId w:val="2"/>
-        </w:numPr>
-      </w:pPr>
-      <w:r>
         <w:t>Đến cửa hàng với Tom và tôi nào.</w:t>
       </w:r>
     </w:p>

</xml_diff>